<commit_message>
Update BellaBeat Case Study _ for R Markdown.docx
</commit_message>
<xml_diff>
--- a/BellaBeat Case Study _ for R Markdown.docx
+++ b/BellaBeat Case Study _ for R Markdown.docx
@@ -9,13 +9,7 @@
     </w:p>
     <w:p>
       <w:r>
-        <w:t>title: "**Bella</w:t>
-      </w:r>
-      <w:r>
-        <w:t>b</w:t>
-      </w:r>
-      <w:r>
-        <w:t>eat Case Study**"</w:t>
+        <w:t>title: "**Bellabeat Case Study**"</w:t>
       </w:r>
     </w:p>
     <w:p>
@@ -25,7 +19,7 @@
     </w:p>
     <w:p>
       <w:r>
-        <w:t>date: "2025-05-02"</w:t>
+        <w:t>date: "2025-05-03"</w:t>
       </w:r>
     </w:p>
     <w:p>
@@ -2009,7 +2003,7 @@
     </w:p>
     <w:p>
       <w:r>
-        <w:t>### **4.3 Correlation (examining relationships between steps, sleep, and calories)**</w:t>
+        <w:t>### **4.3 Correlation (examining relationships of daily steps with daily sleep and calories)**</w:t>
       </w:r>
     </w:p>
     <w:p>
@@ -2070,6 +2064,41 @@
     <w:p>
       <w:r>
         <w:lastRenderedPageBreak/>
+        <w:t>### **4.4 Correlation (examining relationships of Calories with daily steps, total distance and daily sleep)**</w:t>
+      </w:r>
+    </w:p>
+    <w:p>
+      <w:r>
+        <w:t xml:space="preserve">  </w:t>
+      </w:r>
+    </w:p>
+    <w:p>
+      <w:r>
+        <w:t xml:space="preserve">  **Daily steps vs calories Correlation Value** </w:t>
+      </w:r>
+    </w:p>
+    <w:p>
+      <w:r>
+        <w:t>```{r}</w:t>
+      </w:r>
+    </w:p>
+    <w:p>
+      <w:r>
+        <w:t>round(cor(Daily_Activity_Sleep$totalsteps, Daily_Activity_Sleep$calories, use = "complete.obs"), 2)</w:t>
+      </w:r>
+    </w:p>
+    <w:p>
+      <w:r>
+        <w:t>```</w:t>
+      </w:r>
+    </w:p>
+    <w:p>
+      <w:r>
+        <w:t xml:space="preserve">  </w:t>
+      </w:r>
+    </w:p>
+    <w:p>
+      <w:r>
         <w:t xml:space="preserve">**Total distance vs calories Correlation Value** </w:t>
       </w:r>
     </w:p>
@@ -2145,7 +2174,7 @@
     </w:p>
     <w:p>
       <w:r>
-        <w:t xml:space="preserve">**User Type Classification**  </w:t>
+        <w:t xml:space="preserve">**5.1 User Type Classification**  </w:t>
       </w:r>
     </w:p>
     <w:p>
@@ -2180,68 +2209,204 @@
     </w:p>
     <w:p>
       <w:r>
+        <w:lastRenderedPageBreak/>
         <w:t xml:space="preserve">  coord_polar("y", start = 0) +</w:t>
       </w:r>
     </w:p>
     <w:p>
       <w:r>
-        <w:t xml:space="preserve">  theme_minimal()+</w:t>
-      </w:r>
-    </w:p>
-    <w:p>
-      <w:r>
-        <w:t xml:space="preserve">  theme(axis.title.x = element_blank(),</w:t>
-      </w:r>
-    </w:p>
-    <w:p>
-      <w:r>
-        <w:t xml:space="preserve">        axiis.title.y = element_blank(),</w:t>
-      </w:r>
-    </w:p>
-    <w:p>
-      <w:r>
-        <w:t xml:space="preserve">        panel.border = element_blank(),</w:t>
-      </w:r>
-    </w:p>
-    <w:p>
-      <w:r>
-        <w:t xml:space="preserve">        panel.grid = element_blank(),</w:t>
-      </w:r>
-    </w:p>
-    <w:p>
-      <w:r>
-        <w:t xml:space="preserve">        axis.ticks = element_blank(),</w:t>
-      </w:r>
-    </w:p>
-    <w:p>
-      <w:r>
-        <w:t xml:space="preserve">        axis.text.x = element_blank(),</w:t>
+        <w:t xml:space="preserve">  theme_minimal(base_size = 12) +</w:t>
+      </w:r>
+    </w:p>
+    <w:p>
+      <w:r>
+        <w:t xml:space="preserve">  theme(</w:t>
+      </w:r>
+    </w:p>
+    <w:p>
+      <w:r>
+        <w:t xml:space="preserve">    axis.title.x = element_blank(),</w:t>
+      </w:r>
+    </w:p>
+    <w:p>
+      <w:r>
+        <w:t xml:space="preserve">    axis.title.y = element_blank(),</w:t>
+      </w:r>
+    </w:p>
+    <w:p>
+      <w:r>
+        <w:t xml:space="preserve">    panel.border = element_blank(),</w:t>
+      </w:r>
+    </w:p>
+    <w:p>
+      <w:r>
+        <w:t xml:space="preserve">    panel.grid = element_blank(),</w:t>
+      </w:r>
+    </w:p>
+    <w:p>
+      <w:r>
+        <w:t xml:space="preserve">    axis.ticks = element_blank(),</w:t>
+      </w:r>
+    </w:p>
+    <w:p>
+      <w:r>
+        <w:t xml:space="preserve">    axis.text.x = element_blank(),</w:t>
+      </w:r>
+    </w:p>
+    <w:p>
+      <w:r>
+        <w:t xml:space="preserve">    plot.title = element_text(hjust = 0.5, size = 14, face = "bold"),</w:t>
+      </w:r>
+    </w:p>
+    <w:p>
+      <w:r>
+        <w:t xml:space="preserve">    legend.position = "right"</w:t>
+      </w:r>
+    </w:p>
+    <w:p>
+      <w:r>
+        <w:t xml:space="preserve">  ) +</w:t>
+      </w:r>
+    </w:p>
+    <w:p>
+      <w:r>
+        <w:t xml:space="preserve">  scale_fill_manual(values = c("#BB3E00", "#657C6A", "#F7AD45", "#A2B9A7")) +</w:t>
+      </w:r>
+    </w:p>
+    <w:p>
+      <w:r>
+        <w:t xml:space="preserve">  geom_text(aes(label = percentage),</w:t>
+      </w:r>
+    </w:p>
+    <w:p>
+      <w:r>
+        <w:t xml:space="preserve">            position = position_stack(vjust = 0.5), size = 4, color = "white", fontface = "bold") +</w:t>
+      </w:r>
+    </w:p>
+    <w:p>
+      <w:r>
+        <w:t xml:space="preserve">  labs(title = "User Type Distribution", fill = "User Type")</w:t>
+      </w:r>
+    </w:p>
+    <w:p>
+      <w:r>
+        <w:t>```</w:t>
+      </w:r>
+    </w:p>
+    <w:p>
+      <w:r>
+        <w:t xml:space="preserve">  </w:t>
+      </w:r>
+    </w:p>
+    <w:p>
+      <w:r>
+        <w:t xml:space="preserve">**5.2 Hourly Steps Throughout The Day**  </w:t>
+      </w:r>
+    </w:p>
+    <w:p>
+      <w:r>
+        <w:t xml:space="preserve">  </w:t>
+      </w:r>
+    </w:p>
+    <w:p>
+      <w:r>
+        <w:t>*Bar chart for Hourly Steps Throughout The Day*</w:t>
+      </w:r>
+    </w:p>
+    <w:p>
+      <w:r>
+        <w:t>```{r}</w:t>
+      </w:r>
+    </w:p>
+    <w:p>
+      <w:r>
+        <w:t xml:space="preserve">Hourly_Steps %&gt;% </w:t>
+      </w:r>
+    </w:p>
+    <w:p>
+      <w:r>
+        <w:t xml:space="preserve">  group_by(time) %&gt;% </w:t>
+      </w:r>
+    </w:p>
+    <w:p>
+      <w:r>
+        <w:t xml:space="preserve">  summarize(average_steps = mean(steptotal)) %&gt;% </w:t>
+      </w:r>
+    </w:p>
+    <w:p>
+      <w:r>
+        <w:t xml:space="preserve">  ggplot(aes(x = time, y = average_steps, fill = average_steps)) +</w:t>
+      </w:r>
+    </w:p>
+    <w:p>
+      <w:r>
+        <w:t xml:space="preserve">  geom_col(color = "white") +</w:t>
+      </w:r>
+    </w:p>
+    <w:p>
+      <w:r>
+        <w:t xml:space="preserve">  labs(title = "Hourly Steps Throughout the Day", x = "", y = "") +</w:t>
+      </w:r>
+    </w:p>
+    <w:p>
+      <w:r>
+        <w:t xml:space="preserve">  scale_fill_gradient(low = "#A2B9A7", high = "#BB3E00") +</w:t>
+      </w:r>
+    </w:p>
+    <w:p>
+      <w:r>
+        <w:t xml:space="preserve">  theme_minimal(base_size = 12) +</w:t>
+      </w:r>
+    </w:p>
+    <w:p>
+      <w:r>
+        <w:t xml:space="preserve">  theme(</w:t>
       </w:r>
     </w:p>
     <w:p>
       <w:r>
         <w:lastRenderedPageBreak/>
-        <w:t xml:space="preserve">        plot.title = element_text(hjust = 0.5, size = 14, face = "bold"))+</w:t>
-      </w:r>
-    </w:p>
-    <w:p>
-      <w:r>
-        <w:t xml:space="preserve">  scale_fill_manual(values = c("blue", "green", "yellow", "gray"))+</w:t>
-      </w:r>
-    </w:p>
-    <w:p>
-      <w:r>
-        <w:t xml:space="preserve">  geom_text(aes(label = percentage),</w:t>
-      </w:r>
-    </w:p>
-    <w:p>
-      <w:r>
-        <w:t xml:space="preserve">            position = position_stack(vjust = 0.5))+</w:t>
-      </w:r>
-    </w:p>
-    <w:p>
-      <w:r>
-        <w:t xml:space="preserve">  labs(title = "User Type Distribution")</w:t>
+        <w:t xml:space="preserve">    axis.text.x = element_text(angle = 90, vjust = 0.5, hjust = 1),</w:t>
+      </w:r>
+    </w:p>
+    <w:p>
+      <w:r>
+        <w:t xml:space="preserve">    axis.title.x = element_blank(),</w:t>
+      </w:r>
+    </w:p>
+    <w:p>
+      <w:r>
+        <w:t xml:space="preserve">    axis.title.y = element_blank(),</w:t>
+      </w:r>
+    </w:p>
+    <w:p>
+      <w:r>
+        <w:t xml:space="preserve">    panel.border = element_blank(),</w:t>
+      </w:r>
+    </w:p>
+    <w:p>
+      <w:r>
+        <w:t xml:space="preserve">    panel.grid = element_blank(),</w:t>
+      </w:r>
+    </w:p>
+    <w:p>
+      <w:r>
+        <w:t xml:space="preserve">    axis.ticks = element_blank(),</w:t>
+      </w:r>
+    </w:p>
+    <w:p>
+      <w:r>
+        <w:t xml:space="preserve">    plot.title = element_text(hjust = 0.5, size = 14, face = "bold"),</w:t>
+      </w:r>
+    </w:p>
+    <w:p>
+      <w:r>
+        <w:t xml:space="preserve">    legend.position = "right"</w:t>
+      </w:r>
+    </w:p>
+    <w:p>
+      <w:r>
+        <w:t xml:space="preserve">  )</w:t>
       </w:r>
     </w:p>
     <w:p>
@@ -2256,62 +2421,148 @@
     </w:p>
     <w:p>
       <w:r>
-        <w:t xml:space="preserve">**Hourly Steps Throughout The Day**  </w:t>
-      </w:r>
-    </w:p>
-    <w:p>
-      <w:r>
-        <w:t xml:space="preserve">  </w:t>
-      </w:r>
-    </w:p>
-    <w:p>
-      <w:r>
-        <w:t>*Bar chart for Hourly Steps Throughout The Day*</w:t>
-      </w:r>
-    </w:p>
-    <w:p>
-      <w:r>
-        <w:t>```{r}</w:t>
-      </w:r>
-    </w:p>
-    <w:p>
-      <w:r>
-        <w:t xml:space="preserve">Hourly_Steps %&gt;% </w:t>
-      </w:r>
-    </w:p>
-    <w:p>
-      <w:r>
-        <w:t xml:space="preserve">  group_by(time) %&gt;% </w:t>
-      </w:r>
-    </w:p>
-    <w:p>
-      <w:r>
-        <w:t xml:space="preserve">  summarize(average_steps = mean(steptotal)) %&gt;% </w:t>
-      </w:r>
-    </w:p>
-    <w:p>
-      <w:r>
-        <w:t xml:space="preserve">  ggplot() +</w:t>
-      </w:r>
-    </w:p>
-    <w:p>
-      <w:r>
-        <w:t xml:space="preserve">  geom_col(mapping = aes(x = time, y = average_steps, fill = average_steps)) +</w:t>
-      </w:r>
-    </w:p>
-    <w:p>
-      <w:r>
-        <w:t xml:space="preserve">  labs(title = "Hourly steps throughout the day", x="", y="") +</w:t>
-      </w:r>
-    </w:p>
-    <w:p>
-      <w:r>
-        <w:t xml:space="preserve">  scale_fill_gradient(low = "green", high = "orange") +</w:t>
-      </w:r>
-    </w:p>
-    <w:p>
-      <w:r>
-        <w:t xml:space="preserve">  theme(axis.text.x = element_text(angle = 90))</w:t>
+        <w:t xml:space="preserve">**5.3 Comparative Analysis of daily steps with daily sleep and calories**  </w:t>
+      </w:r>
+    </w:p>
+    <w:p>
+      <w:r>
+        <w:t xml:space="preserve">  </w:t>
+      </w:r>
+    </w:p>
+    <w:p>
+      <w:r>
+        <w:t>```{r, fig.width=10, fig.height=6}</w:t>
+      </w:r>
+    </w:p>
+    <w:p>
+      <w:r>
+        <w:t>ggarrange(</w:t>
+      </w:r>
+    </w:p>
+    <w:p>
+      <w:r>
+        <w:t xml:space="preserve">  </w:t>
+      </w:r>
+    </w:p>
+    <w:p>
+      <w:r>
+        <w:t xml:space="preserve">  ggplot(Daily_Activity_Sleep, aes(x = totalsteps, y = totalminutesasleep)) +</w:t>
+      </w:r>
+    </w:p>
+    <w:p>
+      <w:r>
+        <w:t xml:space="preserve">    geom_jitter(color = "#657C6A") +</w:t>
+      </w:r>
+    </w:p>
+    <w:p>
+      <w:r>
+        <w:t xml:space="preserve">  geom_smooth(color = "#BB3E00", fill = "#F7AD45") +</w:t>
+      </w:r>
+    </w:p>
+    <w:p>
+      <w:r>
+        <w:t xml:space="preserve">    labs(</w:t>
+      </w:r>
+    </w:p>
+    <w:p>
+      <w:r>
+        <w:t xml:space="preserve">      title = "Daily steps vs daily sleep",</w:t>
+      </w:r>
+    </w:p>
+    <w:p>
+      <w:r>
+        <w:t xml:space="preserve">      x = "Daily steps", y = "daily sleep",</w:t>
+      </w:r>
+    </w:p>
+    <w:p>
+      <w:r>
+        <w:t xml:space="preserve">      subtitle = paste("Correlation Value = ", </w:t>
+      </w:r>
+    </w:p>
+    <w:p>
+      <w:r>
+        <w:t xml:space="preserve">             round(cor(Daily_Activity_Sleep$totalsteps, Daily_Activity_Sleep$totalminutesasleep, use = "complete.obs"), 2))</w:t>
+      </w:r>
+    </w:p>
+    <w:p>
+      <w:r>
+        <w:t xml:space="preserve">      ) +</w:t>
+      </w:r>
+    </w:p>
+    <w:p>
+      <w:r>
+        <w:t xml:space="preserve">      theme(panel.background = element_blank(), plot.title = element_text(size = 14)</w:t>
+      </w:r>
+    </w:p>
+    <w:p>
+      <w:r>
+        <w:t xml:space="preserve">      ),</w:t>
+      </w:r>
+    </w:p>
+    <w:p>
+      <w:r>
+        <w:t xml:space="preserve">  </w:t>
+      </w:r>
+    </w:p>
+    <w:p>
+      <w:r>
+        <w:t xml:space="preserve">  ggplot(Daily_Activity_Sleep, aes(x = totalsteps, y = calories)) +</w:t>
+      </w:r>
+    </w:p>
+    <w:p>
+      <w:r>
+        <w:t xml:space="preserve">    geom_jitter(color = "#657C6A") +</w:t>
+      </w:r>
+    </w:p>
+    <w:p>
+      <w:r>
+        <w:lastRenderedPageBreak/>
+        <w:t xml:space="preserve">  geom_smooth(color = "#BB3E00", fill = "#F7AD45") +</w:t>
+      </w:r>
+    </w:p>
+    <w:p>
+      <w:r>
+        <w:t xml:space="preserve">    labs(</w:t>
+      </w:r>
+    </w:p>
+    <w:p>
+      <w:r>
+        <w:t xml:space="preserve">      title = "Daily steps vs Calories",</w:t>
+      </w:r>
+    </w:p>
+    <w:p>
+      <w:r>
+        <w:t xml:space="preserve">      x = "Daily steps", y = "Calories",</w:t>
+      </w:r>
+    </w:p>
+    <w:p>
+      <w:r>
+        <w:t xml:space="preserve">      subtitle = paste("Correlation Value = ", </w:t>
+      </w:r>
+    </w:p>
+    <w:p>
+      <w:r>
+        <w:t xml:space="preserve">             round(cor(Daily_Activity_Sleep$totalsteps, Daily_Activity_Sleep$calories, use = "complete.obs"), 2))</w:t>
+      </w:r>
+    </w:p>
+    <w:p>
+      <w:r>
+        <w:t xml:space="preserve">      ) +</w:t>
+      </w:r>
+    </w:p>
+    <w:p>
+      <w:r>
+        <w:t xml:space="preserve">      theme(panel.background = element_blank(), plot.title = element_text(size = 14)</w:t>
+      </w:r>
+    </w:p>
+    <w:p>
+      <w:r>
+        <w:t xml:space="preserve">      )</w:t>
+      </w:r>
+    </w:p>
+    <w:p>
+      <w:r>
+        <w:t xml:space="preserve">  )</w:t>
       </w:r>
     </w:p>
     <w:p>
@@ -2326,27 +2577,17 @@
     </w:p>
     <w:p>
       <w:r>
-        <w:t xml:space="preserve">**Correlation (examining relationships between steps, sleep, and calories)** </w:t>
-      </w:r>
-    </w:p>
-    <w:p>
-      <w:r>
-        <w:t xml:space="preserve">  </w:t>
-      </w:r>
-    </w:p>
-    <w:p>
-      <w:r>
-        <w:t xml:space="preserve">**1. Daily steps and daily sleep**  </w:t>
-      </w:r>
-    </w:p>
-    <w:p>
-      <w:r>
-        <w:t>**2. Daily steps and calories**</w:t>
-      </w:r>
-    </w:p>
-    <w:p>
-      <w:r>
-        <w:t>```{r}</w:t>
+        <w:t xml:space="preserve">**5.4 Comparative Analysis of Calories with daily steps, total distance and daily sleep**  </w:t>
+      </w:r>
+    </w:p>
+    <w:p>
+      <w:r>
+        <w:t xml:space="preserve">  </w:t>
+      </w:r>
+    </w:p>
+    <w:p>
+      <w:r>
+        <w:t>```{r, fig.width=10, fig.height=12}</w:t>
       </w:r>
     </w:p>
     <w:p>
@@ -2361,33 +2602,93 @@
     </w:p>
     <w:p>
       <w:r>
-        <w:t xml:space="preserve">  ggplot(Daily_Activity_Sleep, aes(x = totalsteps, y = totalminutesasleep)) +</w:t>
-      </w:r>
-    </w:p>
-    <w:p>
-      <w:r>
-        <w:t xml:space="preserve">    geom_jitter() +</w:t>
-      </w:r>
-    </w:p>
-    <w:p>
-      <w:r>
-        <w:t xml:space="preserve">    geom_smooth(color = "purple") +</w:t>
+        <w:t xml:space="preserve">  ggplot(Daily_Activity_Sleep, aes(x = totalsteps, y = calories)) +</w:t>
+      </w:r>
+    </w:p>
+    <w:p>
+      <w:r>
+        <w:t xml:space="preserve">    geom_jitter(color = "#657C6A") +</w:t>
+      </w:r>
+    </w:p>
+    <w:p>
+      <w:r>
+        <w:t xml:space="preserve">  geom_smooth(color = "#BB3E00", fill = "#F7AD45") +</w:t>
+      </w:r>
+    </w:p>
+    <w:p>
+      <w:r>
+        <w:t xml:space="preserve">    labs(</w:t>
+      </w:r>
+    </w:p>
+    <w:p>
+      <w:r>
+        <w:t xml:space="preserve">      title = "Daily steps vs Calories",</w:t>
+      </w:r>
+    </w:p>
+    <w:p>
+      <w:r>
+        <w:t xml:space="preserve">      x = "Daily steps", y = "Calories",</w:t>
+      </w:r>
+    </w:p>
+    <w:p>
+      <w:r>
+        <w:t xml:space="preserve">      subtitle = paste("Correlation Value = ", </w:t>
+      </w:r>
+    </w:p>
+    <w:p>
+      <w:r>
+        <w:t xml:space="preserve">             round(cor(Daily_Activity_Sleep$totalsteps, Daily_Activity_Sleep$calories, use = "complete.obs"), 2))</w:t>
+      </w:r>
+    </w:p>
+    <w:p>
+      <w:r>
+        <w:t xml:space="preserve">      ) +</w:t>
+      </w:r>
+    </w:p>
+    <w:p>
+      <w:r>
+        <w:t xml:space="preserve">      theme(panel.background = element_blank(), plot.title = element_text(size = 14)</w:t>
+      </w:r>
+    </w:p>
+    <w:p>
+      <w:r>
+        <w:t xml:space="preserve">      ),</w:t>
+      </w:r>
+    </w:p>
+    <w:p>
+      <w:r>
+        <w:t xml:space="preserve">  </w:t>
+      </w:r>
+    </w:p>
+    <w:p>
+      <w:r>
+        <w:t xml:space="preserve">    ggplot(Daily_Activity_Sleep, aes(x = totaldistance, y = calories)) +</w:t>
       </w:r>
     </w:p>
     <w:p>
       <w:r>
         <w:lastRenderedPageBreak/>
+        <w:t xml:space="preserve">    geom_jitter(color = "#657C6A") +</w:t>
+      </w:r>
+    </w:p>
+    <w:p>
+      <w:r>
+        <w:t xml:space="preserve">  geom_smooth(color = "#BB3E00", fill = "#F7AD45") +</w:t>
+      </w:r>
+    </w:p>
+    <w:p>
+      <w:r>
         <w:t xml:space="preserve">    labs(</w:t>
       </w:r>
     </w:p>
     <w:p>
       <w:r>
-        <w:t xml:space="preserve">      title = "Daily steps vs daily sleep",</w:t>
-      </w:r>
-    </w:p>
-    <w:p>
-      <w:r>
-        <w:t xml:space="preserve">      x = "Daily steps", y = "daily sleep",</w:t>
+        <w:t xml:space="preserve">      title = "Daily distance vs Calories",</w:t>
+      </w:r>
+    </w:p>
+    <w:p>
+      <w:r>
+        <w:t xml:space="preserve">      x = "Daily distance", y = "Calories",</w:t>
       </w:r>
     </w:p>
     <w:p>
@@ -2397,7 +2698,7 @@
     </w:p>
     <w:p>
       <w:r>
-        <w:t xml:space="preserve">             round(cor(Daily_Activity_Sleep$totalsteps, Daily_Activity_Sleep$totalminutesasleep, use = "complete.obs"), 2))</w:t>
+        <w:t xml:space="preserve">             round(cor(Daily_Activity_Sleep$totaldistance, Daily_Activity_Sleep$calories, use = "complete.obs"), 2))</w:t>
       </w:r>
     </w:p>
     <w:p>
@@ -2417,22 +2718,22 @@
     </w:p>
     <w:p>
       <w:r>
-        <w:t xml:space="preserve">  </w:t>
-      </w:r>
-    </w:p>
-    <w:p>
-      <w:r>
-        <w:t xml:space="preserve">  ggplot(Daily_Activity_Sleep, aes(x = totalsteps, y = calories)) +</w:t>
-      </w:r>
-    </w:p>
-    <w:p>
-      <w:r>
-        <w:t xml:space="preserve">    geom_jitter() +</w:t>
-      </w:r>
-    </w:p>
-    <w:p>
-      <w:r>
-        <w:t xml:space="preserve">    geom_smooth(color = "purple") +</w:t>
+        <w:t xml:space="preserve">    </w:t>
+      </w:r>
+    </w:p>
+    <w:p>
+      <w:r>
+        <w:t xml:space="preserve">      ggplot(Daily_Activity_Sleep, aes(x = totalsteps, y = totalminutesasleep)) +</w:t>
+      </w:r>
+    </w:p>
+    <w:p>
+      <w:r>
+        <w:t xml:space="preserve">    geom_jitter(color = "#657C6A") +</w:t>
+      </w:r>
+    </w:p>
+    <w:p>
+      <w:r>
+        <w:t xml:space="preserve">  geom_smooth(color = "#BB3E00", fill = "#F7AD45") +</w:t>
       </w:r>
     </w:p>
     <w:p>
@@ -2442,12 +2743,12 @@
     </w:p>
     <w:p>
       <w:r>
-        <w:t xml:space="preserve">      title = "Daily steps vs Calories",</w:t>
-      </w:r>
-    </w:p>
-    <w:p>
-      <w:r>
-        <w:t xml:space="preserve">      x = "Daily steps", y = "Calories",</w:t>
+        <w:t xml:space="preserve">      title = "Daily sleep vs Calories",</w:t>
+      </w:r>
+    </w:p>
+    <w:p>
+      <w:r>
+        <w:t xml:space="preserve">      x = "Daily sleep", y = "Calories",</w:t>
       </w:r>
     </w:p>
     <w:p>
@@ -2457,7 +2758,7 @@
     </w:p>
     <w:p>
       <w:r>
-        <w:t xml:space="preserve">             round(cor(Daily_Activity_Sleep$totalsteps, Daily_Activity_Sleep$calories, use = "complete.obs"), 2))</w:t>
+        <w:t xml:space="preserve">             round(cor(Daily_Activity_Sleep$totalminutesasleep, Daily_Activity_Sleep$calories, use = "complete.obs"), 2))</w:t>
       </w:r>
     </w:p>
     <w:p>
@@ -2477,863 +2778,658 @@
     </w:p>
     <w:p>
       <w:r>
-        <w:t xml:space="preserve">  )</w:t>
+        <w:t>)</w:t>
       </w:r>
     </w:p>
     <w:p/>
+    <w:p>
+      <w:r>
+        <w:t>```</w:t>
+      </w:r>
+    </w:p>
+    <w:p>
+      <w:r>
+        <w:t xml:space="preserve">  </w:t>
+      </w:r>
+    </w:p>
+    <w:p>
+      <w:r>
+        <w:t>### **Insights &amp; Key Findings**</w:t>
+      </w:r>
+    </w:p>
+    <w:p>
+      <w:r>
+        <w:t xml:space="preserve">  </w:t>
+      </w:r>
+    </w:p>
+    <w:p>
+      <w:r>
+        <w:t xml:space="preserve">**1. User Activity Levels ** </w:t>
+      </w:r>
+    </w:p>
+    <w:p>
+      <w:r>
+        <w:t>**•</w:t>
+      </w:r>
+      <w:r>
+        <w:tab/>
+        <w:t xml:space="preserve">Distribution**:  </w:t>
+      </w:r>
+    </w:p>
+    <w:p>
+      <w:r>
+        <w:lastRenderedPageBreak/>
+        <w:t xml:space="preserve">Users were categorized into four groups based on average daily steps: very active, fairly active, lightly active, and sedentary.  </w:t>
+      </w:r>
+    </w:p>
+    <w:p>
+      <w:r>
+        <w:t>**•</w:t>
+      </w:r>
+      <w:r>
+        <w:tab/>
+        <w:t xml:space="preserve">Key Finding**:  </w:t>
+      </w:r>
+    </w:p>
+    <w:p>
+      <w:r>
+        <w:t xml:space="preserve">The majority of users fall into the "fairly active" and "lightly active" categories, while a smaller proportion are "very active" or "sedentary".  </w:t>
+      </w:r>
+    </w:p>
+    <w:p>
+      <w:r>
+        <w:t>**•</w:t>
+      </w:r>
+      <w:r>
+        <w:tab/>
+        <w:t xml:space="preserve">Implication**:  </w:t>
+      </w:r>
+    </w:p>
+    <w:p>
+      <w:r>
+        <w:t xml:space="preserve">There is an opportunity to encourage lightly active and fairly active users to increase their activity and move into higher activity categories.  </w:t>
+      </w:r>
+    </w:p>
+    <w:p>
+      <w:r>
+        <w:t xml:space="preserve">  </w:t>
+      </w:r>
+    </w:p>
+    <w:p>
+      <w:r>
+        <w:t xml:space="preserve">**2. Hourly Activity Patterns**  </w:t>
+      </w:r>
+    </w:p>
+    <w:p>
+      <w:r>
+        <w:t>**•</w:t>
+      </w:r>
+      <w:r>
+        <w:tab/>
+        <w:t xml:space="preserve">Observation**:  </w:t>
+      </w:r>
+    </w:p>
+    <w:p>
+      <w:r>
+        <w:t xml:space="preserve">The bar chart of hourly steps shows that users are least active during late night and early morning hours, with activity increasing after 7 AM, peaking in the late afternoon and early evening, and then declining at night.  </w:t>
+      </w:r>
+    </w:p>
+    <w:p>
+      <w:r>
+        <w:t>**•</w:t>
+      </w:r>
+      <w:r>
+        <w:tab/>
+        <w:t xml:space="preserve">Key Finding**:  </w:t>
+      </w:r>
+    </w:p>
+    <w:p>
+      <w:r>
+        <w:t xml:space="preserve">Most steps are taken during the day, especially between 9 AM and 7 PM.  </w:t>
+      </w:r>
+    </w:p>
+    <w:p>
+      <w:r>
+        <w:t>**•</w:t>
+      </w:r>
+      <w:r>
+        <w:tab/>
+        <w:t xml:space="preserve">Implication**:  </w:t>
+      </w:r>
+    </w:p>
+    <w:p>
+      <w:r>
+        <w:t xml:space="preserve">Wellness programs or app notifications could be scheduled to motivate users during periods of low activity, such as mid-morning or early afternoon.  </w:t>
+      </w:r>
+    </w:p>
+    <w:p>
+      <w:r>
+        <w:t xml:space="preserve">  </w:t>
+      </w:r>
+    </w:p>
+    <w:p>
+      <w:r>
+        <w:t xml:space="preserve">**3. Comparative Analysis of daily steps with daily sleep and calories**  </w:t>
+      </w:r>
+    </w:p>
+    <w:p>
+      <w:r>
+        <w:t>**•</w:t>
+      </w:r>
+      <w:r>
+        <w:tab/>
+        <w:t xml:space="preserve">Observation**:  </w:t>
+      </w:r>
+    </w:p>
+    <w:p>
+      <w:r>
+        <w:t xml:space="preserve">The relationship between steps and calories (0.41) is substantially stronger than between steps and sleep (-0.19).  </w:t>
+      </w:r>
+    </w:p>
+    <w:p>
+      <w:r>
+        <w:t>**•</w:t>
+      </w:r>
+      <w:r>
+        <w:tab/>
+        <w:t xml:space="preserve">Key Finding**:  </w:t>
+      </w:r>
+    </w:p>
+    <w:p>
+      <w:r>
+        <w:t xml:space="preserve">Physical activity has a more direct and predictable impact on calorie expenditure than on sleep patterns.  </w:t>
+      </w:r>
+    </w:p>
+    <w:p>
+      <w:r>
+        <w:t>**•</w:t>
+      </w:r>
+      <w:r>
+        <w:tab/>
+        <w:t xml:space="preserve">Implication**:  </w:t>
+      </w:r>
+    </w:p>
+    <w:p>
+      <w:r>
+        <w:t>Wellness recommendations should emphasize the reliable connection between activity and calorie burn, while acknowledging that sleep optimization may require consideration of additional factors beyond step count.</w:t>
+      </w:r>
+    </w:p>
+    <w:p>
+      <w:r>
+        <w:t xml:space="preserve">  </w:t>
+      </w:r>
+    </w:p>
+    <w:p>
+      <w:r>
+        <w:t xml:space="preserve">**4. Comparative Analysis of Calories with daily steps, total distance and daily sleep**  </w:t>
+      </w:r>
+    </w:p>
+    <w:p>
+      <w:r>
+        <w:t>**•</w:t>
+      </w:r>
+      <w:r>
+        <w:tab/>
+        <w:t xml:space="preserve">Observation**:  </w:t>
+      </w:r>
+    </w:p>
+    <w:p>
+      <w:r>
+        <w:lastRenderedPageBreak/>
+        <w:t xml:space="preserve">Daily distance vs Calories shows the strongest positive correlation (0.52), indicating that distance covered is the best predictor of calories burned among the three metrics.  </w:t>
+      </w:r>
+    </w:p>
+    <w:p>
+      <w:r>
+        <w:t xml:space="preserve">Daily steps vs Calories also demonstrates a moderate positive correlation (0.41), meaning more steps generally lead to more calories burned, but the relationship is not as strong as with distance.  </w:t>
+      </w:r>
+    </w:p>
+    <w:p>
+      <w:r>
+        <w:t xml:space="preserve">Daily sleep vs Calories displays almost no correlation (-0.03), suggesting that sleep duration has virtually no impact on calorie expenditure in this dataset.  </w:t>
+      </w:r>
+    </w:p>
+    <w:p>
+      <w:r>
+        <w:t>**•</w:t>
+      </w:r>
+      <w:r>
+        <w:tab/>
+        <w:t xml:space="preserve">Key Finding**:  </w:t>
+      </w:r>
+    </w:p>
+    <w:p>
+      <w:r>
+        <w:t xml:space="preserve">Both activity-based metrics (steps and distance) are positively and significantly related to calorie burn, with distance being the more reliable predictor.  </w:t>
+      </w:r>
+    </w:p>
+    <w:p>
+      <w:r>
+        <w:t xml:space="preserve">Sleep duration does not meaningfully influence calories burned, as shown by the flat trend and near-zero correlation. </w:t>
+      </w:r>
+    </w:p>
+    <w:p>
+      <w:r>
+        <w:t>**•</w:t>
+      </w:r>
+      <w:r>
+        <w:tab/>
+        <w:t xml:space="preserve">Implication**:  </w:t>
+      </w:r>
+    </w:p>
+    <w:p>
+      <w:r>
+        <w:t xml:space="preserve">For users and product design: Focusing on increasing daily distance and step count can effectively help users boost their calorie burn. Features or challenges that track and encourage these activities are likely to be most impactful for fitness and weight management goals.  </w:t>
+      </w:r>
+    </w:p>
+    <w:p>
+      <w:r>
+        <w:t xml:space="preserve">For wellness recommendations: Calorie management strategies should be based on activity metrics rather than sleep duration. Sleep guidance should focus on other health outcomes, as it does not directly affect calorie expenditure in this population.  </w:t>
+      </w:r>
+    </w:p>
+    <w:p>
+      <w:r>
+        <w:t xml:space="preserve">  </w:t>
+      </w:r>
+    </w:p>
+    <w:p>
+      <w:r>
+        <w:t xml:space="preserve">**5. Data Quality and Limitations** </w:t>
+      </w:r>
+    </w:p>
+    <w:p>
+      <w:r>
+        <w:t>**•</w:t>
+      </w:r>
+      <w:r>
+        <w:tab/>
+        <w:t xml:space="preserve">Data Quality**:  </w:t>
+      </w:r>
+    </w:p>
+    <w:p>
+      <w:r>
+        <w:t xml:space="preserve">The dataset required cleaning for duplicates, missing values, and inconsistent formats, which was addressed in the preparation steps.  </w:t>
+      </w:r>
+    </w:p>
+    <w:p>
+      <w:r>
+        <w:t>**•</w:t>
+      </w:r>
+      <w:r>
+        <w:tab/>
+        <w:t xml:space="preserve">Limitations**:  </w:t>
+      </w:r>
+    </w:p>
+    <w:p>
+      <w:r>
+        <w:t xml:space="preserve">The data comes from a small sample (30 users), lacks demographic diversity, and was collected several years ago. Insights should be interpreted with caution for broader populations.  </w:t>
+      </w:r>
+    </w:p>
+    <w:p>
+      <w:r>
+        <w:t xml:space="preserve">  </w:t>
+      </w:r>
+    </w:p>
+    <w:p>
+      <w:r>
+        <w:t xml:space="preserve"># **Step 6: ACT**  </w:t>
+      </w:r>
+    </w:p>
+    <w:p>
+      <w:r>
+        <w:t xml:space="preserve">  </w:t>
+      </w:r>
+    </w:p>
+    <w:p>
+      <w:r>
+        <w:t xml:space="preserve">### **Recommendations for Bellabeat**  </w:t>
+      </w:r>
+    </w:p>
+    <w:p>
+      <w:r>
+        <w:t xml:space="preserve">  </w:t>
+      </w:r>
+    </w:p>
+    <w:p>
+      <w:r>
+        <w:t xml:space="preserve">**1. Target "Fairly Active" and "Lightly Active" Users**  </w:t>
+      </w:r>
+    </w:p>
+    <w:p>
+      <w:r>
+        <w:t>**•</w:t>
+      </w:r>
+      <w:r>
+        <w:tab/>
+        <w:t xml:space="preserve">Insight**: The majority of users are "fairly active" or "lightly active," with fewer in the "very active" or "sedentary" categories.  </w:t>
+      </w:r>
+    </w:p>
+    <w:p>
+      <w:r>
+        <w:t>**•</w:t>
+      </w:r>
+      <w:r>
+        <w:tab/>
+        <w:t xml:space="preserve">Action**:  </w:t>
+      </w:r>
+    </w:p>
+    <w:p>
+      <w:r>
+        <w:lastRenderedPageBreak/>
+        <w:t>•</w:t>
+      </w:r>
+      <w:r>
+        <w:tab/>
+        <w:t xml:space="preserve">Develop personalized challenges, motivational messages, or rewards within the Bellabeat app to encourage these users to increase their daily step count and transition to higher activity categories.  </w:t>
+      </w:r>
+    </w:p>
+    <w:p>
+      <w:r>
+        <w:t>•</w:t>
+      </w:r>
+      <w:r>
+        <w:tab/>
+        <w:t xml:space="preserve">Use push notifications or in-app reminders to nudge lightly active users during times of low activity.  </w:t>
+      </w:r>
+    </w:p>
+    <w:p>
+      <w:r>
+        <w:t xml:space="preserve">  </w:t>
+      </w:r>
+    </w:p>
+    <w:p>
+      <w:r>
+        <w:t xml:space="preserve">**2. Leverage Hourly Activity Patterns**  </w:t>
+      </w:r>
+    </w:p>
+    <w:p>
+      <w:r>
+        <w:t>**•</w:t>
+      </w:r>
+      <w:r>
+        <w:tab/>
+        <w:t xml:space="preserve">Insight**: Step counts are lowest during late night and early morning, peaking in the late afternoon and evening.  </w:t>
+      </w:r>
+    </w:p>
+    <w:p>
+      <w:r>
+        <w:t>**•</w:t>
+      </w:r>
+      <w:r>
+        <w:tab/>
+        <w:t xml:space="preserve">Action**:  </w:t>
+      </w:r>
+    </w:p>
+    <w:p>
+      <w:r>
+        <w:t>•</w:t>
+      </w:r>
+      <w:r>
+        <w:tab/>
+        <w:t xml:space="preserve">Schedule app notifications, wellness tips, or mini-challenges during mid-morning or early afternoon to boost activity during low-movement periods.  </w:t>
+      </w:r>
+    </w:p>
+    <w:p>
+      <w:r>
+        <w:t>•</w:t>
+      </w:r>
+      <w:r>
+        <w:tab/>
+        <w:t xml:space="preserve">Consider offering guided walks or stretch breaks through the app during these times.  </w:t>
+      </w:r>
+    </w:p>
+    <w:p>
+      <w:r>
+        <w:t xml:space="preserve">  </w:t>
+      </w:r>
+    </w:p>
+    <w:p>
+      <w:r>
+        <w:t xml:space="preserve">**3. Capitalize on Step-Calories Relationship**  </w:t>
+      </w:r>
+    </w:p>
+    <w:p>
+      <w:r>
+        <w:t>**•</w:t>
+      </w:r>
+      <w:r>
+        <w:tab/>
+        <w:t xml:space="preserve">Insight**: There is a moderate positive correlation between steps and calories burned.  </w:t>
+      </w:r>
+    </w:p>
+    <w:p>
+      <w:r>
+        <w:t>**•</w:t>
+      </w:r>
+      <w:r>
+        <w:tab/>
+        <w:t xml:space="preserve">Action**:  </w:t>
+      </w:r>
+    </w:p>
+    <w:p>
+      <w:r>
+        <w:t>•</w:t>
+      </w:r>
+      <w:r>
+        <w:tab/>
+        <w:t xml:space="preserve">Emphasize calorie-burn tracking and goal-setting features in marketing and within the app.  </w:t>
+      </w:r>
+    </w:p>
+    <w:p>
+      <w:r>
+        <w:t>•</w:t>
+      </w:r>
+      <w:r>
+        <w:tab/>
+        <w:t xml:space="preserve">Provide users with feedback on how increasing their daily steps can help them achieve calorie or weight-management goals.  </w:t>
+      </w:r>
+    </w:p>
+    <w:p>
+      <w:r>
+        <w:t xml:space="preserve">  </w:t>
+      </w:r>
+    </w:p>
+    <w:p>
+      <w:r>
+        <w:t xml:space="preserve">**4. Enhance Sleep Recommendations**  </w:t>
+      </w:r>
+    </w:p>
+    <w:p>
+      <w:r>
+        <w:t>**•</w:t>
+      </w:r>
+      <w:r>
+        <w:tab/>
+        <w:t xml:space="preserve">Insight**: There is only a weak negative correlation between steps and sleep duration.  </w:t>
+      </w:r>
+    </w:p>
+    <w:p>
+      <w:r>
+        <w:t>**•</w:t>
+      </w:r>
+      <w:r>
+        <w:tab/>
+        <w:t xml:space="preserve">Action**:  </w:t>
+      </w:r>
+    </w:p>
+    <w:p>
+      <w:r>
+        <w:t>•</w:t>
+      </w:r>
+      <w:r>
+        <w:tab/>
+        <w:t xml:space="preserve">When providing sleep advice, incorporate additional factors beyond daily activity (e.g., stress, hydration, bedtime routines).  </w:t>
+      </w:r>
+    </w:p>
+    <w:p>
+      <w:r>
+        <w:t>•</w:t>
+      </w:r>
+      <w:r>
+        <w:tab/>
+        <w:t xml:space="preserve">Use Bellabeat’s holistic wellness features to offer more comprehensive sleep health guidance.  </w:t>
+      </w:r>
+    </w:p>
+    <w:p>
+      <w:r>
+        <w:t xml:space="preserve">  </w:t>
+      </w:r>
+    </w:p>
+    <w:p>
+      <w:r>
+        <w:t xml:space="preserve">**5. Acknowledge Data Limitations**  </w:t>
+      </w:r>
+    </w:p>
+    <w:p>
+      <w:r>
+        <w:t>**•</w:t>
+      </w:r>
+      <w:r>
+        <w:tab/>
+        <w:t xml:space="preserve">Insight**: The dataset is small, not demographically diverse, and a few years old.  </w:t>
+      </w:r>
+    </w:p>
+    <w:p>
+      <w:r>
+        <w:t>**•</w:t>
+      </w:r>
+      <w:r>
+        <w:tab/>
+        <w:t xml:space="preserve">Action**:  </w:t>
+      </w:r>
+    </w:p>
+    <w:p>
+      <w:r>
+        <w:t>•</w:t>
+      </w:r>
+      <w:r>
+        <w:tab/>
+        <w:t xml:space="preserve">Supplement these findings with ongoing data collection from Bellabeat’s own user base for more representative and up-to-date insights.  </w:t>
+      </w:r>
+    </w:p>
+    <w:p>
+      <w:r>
+        <w:lastRenderedPageBreak/>
+        <w:t>•</w:t>
+      </w:r>
+      <w:r>
+        <w:tab/>
+        <w:t xml:space="preserve">Use these initial findings as a starting point for further research and product development.  </w:t>
+      </w:r>
+    </w:p>
+    <w:p>
+      <w:r>
+        <w:t xml:space="preserve">  </w:t>
+      </w:r>
+    </w:p>
+    <w:p>
+      <w:r>
+        <w:t xml:space="preserve">**6. Marketing and Engagement Strategies**  </w:t>
+      </w:r>
+    </w:p>
+    <w:p>
+      <w:r>
+        <w:t>**•</w:t>
+      </w:r>
+      <w:r>
+        <w:tab/>
+        <w:t xml:space="preserve">Action**:  </w:t>
+      </w:r>
+    </w:p>
+    <w:p>
+      <w:r>
+        <w:t>•</w:t>
+      </w:r>
+      <w:r>
+        <w:tab/>
+        <w:t xml:space="preserve">Highlight the app’s ability to track and improve activity and calorie burn in marketing campaigns.  </w:t>
+      </w:r>
+    </w:p>
+    <w:p>
+      <w:r>
+        <w:t>•</w:t>
+      </w:r>
+      <w:r>
+        <w:tab/>
+        <w:t xml:space="preserve">Share user success stories and testimonials to motivate community engagement.  </w:t>
+      </w:r>
+    </w:p>
+    <w:p>
+      <w:r>
+        <w:t>•</w:t>
+      </w:r>
+      <w:r>
+        <w:tab/>
+        <w:t xml:space="preserve">Consider partnerships or challenges that encourage users to be active during typically low-activity hours.  </w:t>
+      </w:r>
+    </w:p>
+    <w:p>
+      <w:r>
+        <w:t xml:space="preserve">  </w:t>
+      </w:r>
+    </w:p>
+    <w:p>
+      <w:r>
+        <w:t xml:space="preserve">  </w:t>
+      </w:r>
+    </w:p>
+    <w:p>
+      <w:r>
+        <w:t># **My Take**</w:t>
+      </w:r>
+    </w:p>
+    <w:p>
+      <w:r>
+        <w:t>### What I Learned from the Bellabeat Case Study</w:t>
+      </w:r>
+    </w:p>
+    <w:p>
+      <w:r>
+        <w:t xml:space="preserve">  </w:t>
+      </w:r>
+    </w:p>
+    <w:p>
+      <w:r>
+        <w:t xml:space="preserve">Working on the Bellabeat case study was a valuable experience that deepened both my technical and business analytics skills. Here’s what I learned:  </w:t>
+      </w:r>
+    </w:p>
     <w:p/>
     <w:p>
       <w:r>
-        <w:t>```</w:t>
-      </w:r>
-    </w:p>
-    <w:p>
-      <w:r>
-        <w:t xml:space="preserve">  </w:t>
-      </w:r>
-    </w:p>
-    <w:p>
-      <w:r>
-        <w:t xml:space="preserve">**3. Daily steps calories**   </w:t>
-      </w:r>
-    </w:p>
-    <w:p>
-      <w:r>
-        <w:t xml:space="preserve">**4. Total distance and calories**  </w:t>
-      </w:r>
-    </w:p>
-    <w:p>
-      <w:r>
-        <w:t xml:space="preserve">**5. Daily sleep and Calories**  </w:t>
-      </w:r>
-    </w:p>
-    <w:p>
-      <w:r>
-        <w:t>```{r}</w:t>
-      </w:r>
-    </w:p>
-    <w:p>
-      <w:r>
-        <w:t>ggarrange(</w:t>
-      </w:r>
-    </w:p>
+        <w:t xml:space="preserve">**1. The Power of Structured Analysis**  </w:t>
+      </w:r>
+    </w:p>
+    <w:p>
+      <w:r>
+        <w:t xml:space="preserve">I experienced firsthand the importance of following a systematic data analysis process-Ask, Prepare, Process, Analyze, Share, and Act. This framework kept my work organized and ensured that every step, from defining business questions to delivering actionable recommendations, was purposeful and aligned with stakeholder needs.  </w:t>
+      </w:r>
+    </w:p>
+    <w:p/>
+    <w:p>
+      <w:r>
+        <w:t xml:space="preserve">**2. Data Cleaning is Critical**  </w:t>
+      </w:r>
+    </w:p>
+    <w:p>
+      <w:r>
+        <w:t xml:space="preserve">Real-world data is rarely perfect. I encountered issues like duplicates, missing values, inconsistent formats, and mismatched data types. Addressing these challenges taught me that thorough data cleaning is foundational for any reliable analysis and that attention to detail at this stage saves time and prevents errors later.  </w:t>
+      </w:r>
+    </w:p>
+    <w:p/>
+    <w:p>
+      <w:r>
+        <w:t xml:space="preserve">**3. Transforming Data into Insights**  </w:t>
+      </w:r>
+    </w:p>
+    <w:p>
+      <w:r>
+        <w:t xml:space="preserve">I learned how to merge and transform multiple datasets to create a unified view of user activity, sleep, and steps. Summarizing and visualizing this data-such as classifying users by activity level or analyzing hourly step patterns-showed me how raw numbers can be turned into business-relevant insights.  </w:t>
+      </w:r>
+    </w:p>
+    <w:p/>
     <w:p>
       <w:r>
         <w:lastRenderedPageBreak/>
-        <w:t xml:space="preserve">  </w:t>
-      </w:r>
-    </w:p>
-    <w:p>
-      <w:r>
-        <w:t xml:space="preserve">  ggplot(Daily_Activity_Sleep, aes(x = totalsteps, y = calories)) +</w:t>
-      </w:r>
-    </w:p>
-    <w:p>
-      <w:r>
-        <w:t xml:space="preserve">    geom_jitter() +</w:t>
-      </w:r>
-    </w:p>
-    <w:p>
-      <w:r>
-        <w:t xml:space="preserve">    geom_smooth(color = "purple") +</w:t>
-      </w:r>
-    </w:p>
-    <w:p>
-      <w:r>
-        <w:t xml:space="preserve">    labs(</w:t>
-      </w:r>
-    </w:p>
-    <w:p>
-      <w:r>
-        <w:t xml:space="preserve">      title = "Daily steps vs Calories",</w:t>
-      </w:r>
-    </w:p>
-    <w:p>
-      <w:r>
-        <w:t xml:space="preserve">      x = "Daily steps", y = "Calories",</w:t>
-      </w:r>
-    </w:p>
-    <w:p>
-      <w:r>
-        <w:t xml:space="preserve">      subtitle = paste("Correlation Value = ", </w:t>
-      </w:r>
-    </w:p>
-    <w:p>
-      <w:r>
-        <w:t xml:space="preserve">             round(cor(Daily_Activity_Sleep$totalsteps, Daily_Activity_Sleep$calories, use = "complete.obs"), 2))</w:t>
-      </w:r>
-    </w:p>
-    <w:p>
-      <w:r>
-        <w:t xml:space="preserve">      ) +</w:t>
-      </w:r>
-    </w:p>
-    <w:p>
-      <w:r>
-        <w:t xml:space="preserve">      theme(panel.background = element_blank(), plot.title = element_text(size = 14)</w:t>
-      </w:r>
-    </w:p>
-    <w:p>
-      <w:r>
-        <w:t xml:space="preserve">      ),</w:t>
-      </w:r>
-    </w:p>
-    <w:p>
-      <w:r>
-        <w:t xml:space="preserve">  </w:t>
-      </w:r>
-    </w:p>
-    <w:p>
-      <w:r>
-        <w:t xml:space="preserve">    ggplot(Daily_Activity_Sleep, aes(x = totaldistance, y = calories)) +</w:t>
-      </w:r>
-    </w:p>
-    <w:p>
-      <w:r>
-        <w:t xml:space="preserve">    geom_jitter() +</w:t>
-      </w:r>
-    </w:p>
-    <w:p>
-      <w:r>
-        <w:t xml:space="preserve">    geom_smooth(color = "purple") +</w:t>
-      </w:r>
-    </w:p>
-    <w:p>
-      <w:r>
-        <w:t xml:space="preserve">    labs(</w:t>
-      </w:r>
-    </w:p>
-    <w:p>
-      <w:r>
-        <w:t xml:space="preserve">      title = "Daily distance vs Calories",</w:t>
-      </w:r>
-    </w:p>
-    <w:p>
-      <w:r>
-        <w:t xml:space="preserve">      x = "Daily distance", y = "Calories",</w:t>
-      </w:r>
-    </w:p>
-    <w:p>
-      <w:r>
-        <w:t xml:space="preserve">      subtitle = paste("Correlation Value = ", </w:t>
-      </w:r>
-    </w:p>
-    <w:p>
-      <w:r>
-        <w:t xml:space="preserve">             round(cor(Daily_Activity_Sleep$totaldistance, Daily_Activity_Sleep$calories, use = "complete.obs"), 2))</w:t>
-      </w:r>
-    </w:p>
-    <w:p>
-      <w:r>
-        <w:t xml:space="preserve">      ) +</w:t>
-      </w:r>
-    </w:p>
-    <w:p>
-      <w:r>
-        <w:t xml:space="preserve">      theme(panel.background = element_blank(), plot.title = element_text(size = 14)</w:t>
-      </w:r>
-    </w:p>
-    <w:p>
-      <w:r>
-        <w:t xml:space="preserve">      ),</w:t>
-      </w:r>
-    </w:p>
-    <w:p>
-      <w:r>
-        <w:t xml:space="preserve">    </w:t>
-      </w:r>
-    </w:p>
-    <w:p>
-      <w:r>
-        <w:t xml:space="preserve">      ggplot(Daily_Activity_Sleep, aes(x = totalsteps, y = totalminutesasleep)) +</w:t>
-      </w:r>
-    </w:p>
-    <w:p>
-      <w:r>
-        <w:t xml:space="preserve">    geom_jitter() +</w:t>
-      </w:r>
-    </w:p>
-    <w:p>
-      <w:r>
-        <w:t xml:space="preserve">    geom_smooth(color = "purple") +</w:t>
-      </w:r>
-    </w:p>
-    <w:p>
-      <w:r>
-        <w:t xml:space="preserve">    labs(</w:t>
-      </w:r>
-    </w:p>
-    <w:p>
-      <w:r>
-        <w:t xml:space="preserve">      title = "Daily sleep vs Calories",</w:t>
-      </w:r>
-    </w:p>
-    <w:p>
-      <w:r>
-        <w:lastRenderedPageBreak/>
-        <w:t xml:space="preserve">      x = "Daily sleep", y = "Calories",</w:t>
-      </w:r>
-    </w:p>
-    <w:p>
-      <w:r>
-        <w:t xml:space="preserve">      subtitle = paste("Correlation Value = ", </w:t>
-      </w:r>
-    </w:p>
-    <w:p>
-      <w:r>
-        <w:t xml:space="preserve">             round(cor(Daily_Activity_Sleep$totalminutesasleep, Daily_Activity_Sleep$calories, use = "complete.obs"), 2))</w:t>
-      </w:r>
-    </w:p>
-    <w:p>
-      <w:r>
-        <w:t xml:space="preserve">      ) +</w:t>
-      </w:r>
-    </w:p>
-    <w:p>
-      <w:r>
-        <w:t xml:space="preserve">      theme(panel.background = element_blank(), plot.title = element_text(size = 14)</w:t>
-      </w:r>
-    </w:p>
-    <w:p>
-      <w:r>
-        <w:t xml:space="preserve">      )</w:t>
-      </w:r>
-    </w:p>
-    <w:p>
-      <w:r>
-        <w:t>)</w:t>
-      </w:r>
-    </w:p>
-    <w:p/>
-    <w:p>
-      <w:r>
-        <w:t>```</w:t>
-      </w:r>
-    </w:p>
-    <w:p>
-      <w:r>
-        <w:t xml:space="preserve">  </w:t>
-      </w:r>
-    </w:p>
-    <w:p>
-      <w:r>
-        <w:t>### **Insights &amp; Key Findings**</w:t>
-      </w:r>
-    </w:p>
-    <w:p>
-      <w:r>
-        <w:t xml:space="preserve">  </w:t>
-      </w:r>
-    </w:p>
-    <w:p>
-      <w:r>
-        <w:t xml:space="preserve">**1. User Activity Levels ** </w:t>
-      </w:r>
-    </w:p>
-    <w:p>
-      <w:r>
-        <w:t>**•</w:t>
-      </w:r>
-      <w:r>
-        <w:tab/>
-        <w:t xml:space="preserve">Distribution**:  </w:t>
-      </w:r>
-    </w:p>
-    <w:p>
-      <w:r>
-        <w:t xml:space="preserve">Users were categorized into four groups based on average daily steps: very active, fairly active, lightly active, and sedentary.  </w:t>
-      </w:r>
-    </w:p>
-    <w:p>
-      <w:r>
-        <w:t>**•</w:t>
-      </w:r>
-      <w:r>
-        <w:tab/>
-        <w:t xml:space="preserve">Key Finding**:  </w:t>
-      </w:r>
-    </w:p>
-    <w:p>
-      <w:r>
-        <w:t xml:space="preserve">The majority of users fall into the "fairly active" and "lightly active" categories, while a smaller proportion are "very active" or "sedentary".  </w:t>
-      </w:r>
-    </w:p>
-    <w:p>
-      <w:r>
-        <w:t>**•</w:t>
-      </w:r>
-      <w:r>
-        <w:tab/>
-        <w:t xml:space="preserve">Implication**:  </w:t>
-      </w:r>
-    </w:p>
-    <w:p>
-      <w:r>
-        <w:t xml:space="preserve">There is an opportunity to encourage lightly active and fairly active users to increase their activity and move into higher activity categories.  </w:t>
-      </w:r>
-    </w:p>
-    <w:p>
-      <w:r>
-        <w:t xml:space="preserve">  </w:t>
-      </w:r>
-    </w:p>
-    <w:p>
-      <w:r>
-        <w:t xml:space="preserve">**2. Hourly Activity Patterns**  </w:t>
-      </w:r>
-    </w:p>
-    <w:p>
-      <w:r>
-        <w:t>**•</w:t>
-      </w:r>
-      <w:r>
-        <w:tab/>
-        <w:t xml:space="preserve">Observation**:  </w:t>
-      </w:r>
-    </w:p>
-    <w:p>
-      <w:r>
-        <w:t xml:space="preserve">The bar chart of hourly steps shows that users are least active during late night and early morning hours, with activity increasing after 7 AM, peaking in the late afternoon and early evening, and then declining at night.  </w:t>
-      </w:r>
-    </w:p>
-    <w:p>
-      <w:r>
-        <w:t>**•</w:t>
-      </w:r>
-      <w:r>
-        <w:tab/>
-        <w:t xml:space="preserve">Key Finding**:  </w:t>
-      </w:r>
-    </w:p>
-    <w:p>
-      <w:r>
-        <w:t xml:space="preserve">Most steps are taken during the day, especially between 9 AM and 7 PM.  </w:t>
-      </w:r>
-    </w:p>
-    <w:p>
-      <w:r>
-        <w:t>**•</w:t>
-      </w:r>
-      <w:r>
-        <w:tab/>
-        <w:t xml:space="preserve">Implication**:  </w:t>
-      </w:r>
-    </w:p>
-    <w:p>
-      <w:r>
-        <w:lastRenderedPageBreak/>
-        <w:t xml:space="preserve">Wellness programs or app notifications could be scheduled to motivate users during periods of low activity, such as mid-morning or early afternoon.  </w:t>
-      </w:r>
-    </w:p>
-    <w:p>
-      <w:r>
-        <w:t xml:space="preserve">  </w:t>
-      </w:r>
-    </w:p>
-    <w:p>
-      <w:r>
-        <w:t xml:space="preserve">**3. Relationship Between Steps, Sleep, and Calories ** </w:t>
-      </w:r>
-    </w:p>
-    <w:p>
-      <w:r>
-        <w:t xml:space="preserve">  </w:t>
-      </w:r>
-    </w:p>
-    <w:p>
-      <w:r>
-        <w:t>**•</w:t>
-      </w:r>
-      <w:r>
-        <w:tab/>
-        <w:t xml:space="preserve">Daily Steps vs. Daily Sleep:**  </w:t>
-      </w:r>
-    </w:p>
-    <w:p>
-      <w:r>
-        <w:t>**•</w:t>
-      </w:r>
-      <w:r>
-        <w:tab/>
-        <w:t xml:space="preserve">Correlation**: Weak negative correlation (r ≈ -0.19).  </w:t>
-      </w:r>
-    </w:p>
-    <w:p>
-      <w:r>
-        <w:t>**•</w:t>
-      </w:r>
-      <w:r>
-        <w:tab/>
-        <w:t xml:space="preserve">Interpretation**: Users who take more steps tend to have slightly less sleep, but the relationship is weak and likely influenced by other factors.  </w:t>
-      </w:r>
-    </w:p>
-    <w:p>
-      <w:r>
-        <w:t xml:space="preserve">  </w:t>
-      </w:r>
-    </w:p>
-    <w:p>
-      <w:r>
-        <w:t>**•</w:t>
-      </w:r>
-      <w:r>
-        <w:tab/>
-        <w:t xml:space="preserve">Daily Steps vs. Calories**:  </w:t>
-      </w:r>
-    </w:p>
-    <w:p>
-      <w:r>
-        <w:t>**•</w:t>
-      </w:r>
-      <w:r>
-        <w:tab/>
-        <w:t xml:space="preserve">Correlation**: Moderate positive correlation (r ≈ 0.41).  </w:t>
-      </w:r>
-    </w:p>
-    <w:p>
-      <w:r>
-        <w:t>**•</w:t>
-      </w:r>
-      <w:r>
-        <w:tab/>
-        <w:t xml:space="preserve">Interpretation**: Users who take more steps tend to burn more calories, as expected. </w:t>
-      </w:r>
-    </w:p>
-    <w:p>
-      <w:r>
-        <w:t xml:space="preserve">  </w:t>
-      </w:r>
-    </w:p>
-    <w:p>
-      <w:r>
-        <w:t>**•</w:t>
-      </w:r>
-      <w:r>
-        <w:tab/>
-        <w:t xml:space="preserve">Key Finding**:  </w:t>
-      </w:r>
-    </w:p>
-    <w:p>
-      <w:r>
-        <w:t xml:space="preserve">Step count is a better predictor of calories burned than of sleep duration.  </w:t>
-      </w:r>
-    </w:p>
-    <w:p>
-      <w:r>
-        <w:t>**•</w:t>
-      </w:r>
-      <w:r>
-        <w:tab/>
-        <w:t xml:space="preserve">Implication**:  </w:t>
-      </w:r>
-    </w:p>
-    <w:p>
-      <w:r>
-        <w:t xml:space="preserve">Activity-based calorie tracking is reliable, but sleep recommendations should consider additional factors beyond physical activity.  </w:t>
-      </w:r>
-    </w:p>
-    <w:p/>
-    <w:p>
-      <w:r>
-        <w:t xml:space="preserve">**4. Data Quality and Limitations** </w:t>
-      </w:r>
-    </w:p>
-    <w:p>
-      <w:r>
-        <w:t>**•</w:t>
-      </w:r>
-      <w:r>
-        <w:tab/>
-        <w:t xml:space="preserve">Data Quality**:  </w:t>
-      </w:r>
-    </w:p>
-    <w:p>
-      <w:r>
-        <w:t xml:space="preserve">The dataset required cleaning for duplicates, missing values, and inconsistent formats, which was addressed in the preparation steps.  </w:t>
-      </w:r>
-    </w:p>
-    <w:p>
-      <w:r>
-        <w:t>**•</w:t>
-      </w:r>
-      <w:r>
-        <w:tab/>
-        <w:t xml:space="preserve">Limitations**:  </w:t>
-      </w:r>
-    </w:p>
-    <w:p>
-      <w:r>
-        <w:t xml:space="preserve">The data comes from a small sample (30 users), lacks demographic diversity, and was collected several years ago. Insights should be interpreted with caution for broader populations.  </w:t>
-      </w:r>
-    </w:p>
-    <w:p>
-      <w:r>
-        <w:t xml:space="preserve">  </w:t>
-      </w:r>
-    </w:p>
-    <w:p>
-      <w:r>
-        <w:t xml:space="preserve"># **Step 6: ACT**  </w:t>
-      </w:r>
-    </w:p>
-    <w:p>
-      <w:r>
-        <w:t xml:space="preserve">  </w:t>
-      </w:r>
-    </w:p>
-    <w:p>
-      <w:r>
-        <w:t xml:space="preserve">### **Recommendations for Bellabeat**  </w:t>
-      </w:r>
-    </w:p>
-    <w:p>
-      <w:r>
-        <w:t xml:space="preserve">  </w:t>
-      </w:r>
-    </w:p>
-    <w:p>
-      <w:r>
-        <w:t xml:space="preserve">**1. Target "Fairly Active" and "Lightly Active" Users**  </w:t>
-      </w:r>
-    </w:p>
-    <w:p>
-      <w:r>
-        <w:lastRenderedPageBreak/>
-        <w:t>**•</w:t>
-      </w:r>
-      <w:r>
-        <w:tab/>
-        <w:t xml:space="preserve">Insight**: The majority of users are "fairly active" or "lightly active," with fewer in the "very active" or "sedentary" categories.  </w:t>
-      </w:r>
-    </w:p>
-    <w:p>
-      <w:r>
-        <w:t>**•</w:t>
-      </w:r>
-      <w:r>
-        <w:tab/>
-        <w:t xml:space="preserve">Action**:  </w:t>
-      </w:r>
-    </w:p>
-    <w:p>
-      <w:r>
-        <w:t>•</w:t>
-      </w:r>
-      <w:r>
-        <w:tab/>
-        <w:t xml:space="preserve">Develop personalized challenges, motivational messages, or rewards within the Bellabeat app to encourage these users to increase their daily step count and transition to higher activity categories.  </w:t>
-      </w:r>
-    </w:p>
-    <w:p>
-      <w:r>
-        <w:t>•</w:t>
-      </w:r>
-      <w:r>
-        <w:tab/>
-        <w:t xml:space="preserve">Use push notifications or in-app reminders to nudge lightly active users during times of low activity.  </w:t>
-      </w:r>
-    </w:p>
-    <w:p>
-      <w:r>
-        <w:t xml:space="preserve">  </w:t>
-      </w:r>
-    </w:p>
-    <w:p>
-      <w:r>
-        <w:t xml:space="preserve">**2. Leverage Hourly Activity Patterns**  </w:t>
-      </w:r>
-    </w:p>
-    <w:p>
-      <w:r>
-        <w:t>**•</w:t>
-      </w:r>
-      <w:r>
-        <w:tab/>
-        <w:t xml:space="preserve">Insight**: Step counts are lowest during late night and early morning, peaking in the late afternoon and evening.  </w:t>
-      </w:r>
-    </w:p>
-    <w:p>
-      <w:r>
-        <w:t>**•</w:t>
-      </w:r>
-      <w:r>
-        <w:tab/>
-        <w:t xml:space="preserve">Action**:  </w:t>
-      </w:r>
-    </w:p>
-    <w:p>
-      <w:r>
-        <w:t>•</w:t>
-      </w:r>
-      <w:r>
-        <w:tab/>
-        <w:t xml:space="preserve">Schedule app notifications, wellness tips, or mini-challenges during mid-morning or early afternoon to boost activity during low-movement periods.  </w:t>
-      </w:r>
-    </w:p>
-    <w:p>
-      <w:r>
-        <w:t>•</w:t>
-      </w:r>
-      <w:r>
-        <w:tab/>
-        <w:t xml:space="preserve">Consider offering guided walks or stretch breaks through the app during these times.  </w:t>
-      </w:r>
-    </w:p>
-    <w:p>
-      <w:r>
-        <w:t xml:space="preserve">  </w:t>
-      </w:r>
-    </w:p>
-    <w:p>
-      <w:r>
-        <w:t xml:space="preserve">**3. Capitalize on Step-Calories Relationship**  </w:t>
-      </w:r>
-    </w:p>
-    <w:p>
-      <w:r>
-        <w:t>**•</w:t>
-      </w:r>
-      <w:r>
-        <w:tab/>
-        <w:t xml:space="preserve">Insight**: There is a moderate positive correlation between steps and calories burned.  </w:t>
-      </w:r>
-    </w:p>
-    <w:p>
-      <w:r>
-        <w:t>**•</w:t>
-      </w:r>
-      <w:r>
-        <w:tab/>
-        <w:t xml:space="preserve">Action**:  </w:t>
-      </w:r>
-    </w:p>
-    <w:p>
-      <w:r>
-        <w:t>•</w:t>
-      </w:r>
-      <w:r>
-        <w:tab/>
-        <w:t xml:space="preserve">Emphasize calorie-burn tracking and goal-setting features in marketing and within the app.  </w:t>
-      </w:r>
-    </w:p>
-    <w:p>
-      <w:r>
-        <w:t>•</w:t>
-      </w:r>
-      <w:r>
-        <w:tab/>
-        <w:t xml:space="preserve">Provide users with feedback on how increasing their daily steps can help them achieve calorie or weight-management goals.  </w:t>
-      </w:r>
-    </w:p>
-    <w:p>
-      <w:r>
-        <w:t xml:space="preserve">  </w:t>
-      </w:r>
-    </w:p>
-    <w:p>
-      <w:r>
-        <w:t xml:space="preserve">**4. Enhance Sleep Recommendations**  </w:t>
-      </w:r>
-    </w:p>
-    <w:p>
-      <w:r>
-        <w:t>**•</w:t>
-      </w:r>
-      <w:r>
-        <w:tab/>
-        <w:t xml:space="preserve">Insight**: There is only a weak negative correlation between steps and sleep duration.  </w:t>
-      </w:r>
-    </w:p>
-    <w:p>
-      <w:r>
-        <w:t>**•</w:t>
-      </w:r>
-      <w:r>
-        <w:tab/>
-        <w:t xml:space="preserve">Action**:  </w:t>
-      </w:r>
-    </w:p>
-    <w:p>
-      <w:r>
-        <w:t>•</w:t>
-      </w:r>
-      <w:r>
-        <w:tab/>
-        <w:t xml:space="preserve">When providing sleep advice, incorporate additional factors beyond daily activity (e.g., stress, hydration, bedtime routines).  </w:t>
-      </w:r>
-    </w:p>
-    <w:p>
-      <w:r>
-        <w:t>•</w:t>
-      </w:r>
-      <w:r>
-        <w:tab/>
-        <w:t xml:space="preserve">Use Bellabeat’s holistic wellness features to offer more comprehensive sleep health guidance.  </w:t>
-      </w:r>
-    </w:p>
-    <w:p>
-      <w:r>
-        <w:t xml:space="preserve">  </w:t>
-      </w:r>
-    </w:p>
-    <w:p>
-      <w:r>
-        <w:t xml:space="preserve">**5. Acknowledge Data Limitations**  </w:t>
-      </w:r>
-    </w:p>
-    <w:p>
-      <w:r>
-        <w:t>**•</w:t>
-      </w:r>
-      <w:r>
-        <w:tab/>
-        <w:t xml:space="preserve">Insight**: The dataset is small, not demographically diverse, and a few years old.  </w:t>
-      </w:r>
-    </w:p>
-    <w:p>
-      <w:r>
-        <w:lastRenderedPageBreak/>
-        <w:t>**•</w:t>
-      </w:r>
-      <w:r>
-        <w:tab/>
-        <w:t xml:space="preserve">Action**:  </w:t>
-      </w:r>
-    </w:p>
-    <w:p>
-      <w:r>
-        <w:t>•</w:t>
-      </w:r>
-      <w:r>
-        <w:tab/>
-        <w:t xml:space="preserve">Supplement these findings with ongoing data collection from Bellabeat’s own user base for more representative and up-to-date insights.  </w:t>
-      </w:r>
-    </w:p>
-    <w:p>
-      <w:r>
-        <w:t>•</w:t>
-      </w:r>
-      <w:r>
-        <w:tab/>
-        <w:t xml:space="preserve">Use these initial findings as a starting point for further research and product development.  </w:t>
-      </w:r>
-    </w:p>
-    <w:p>
-      <w:r>
-        <w:t xml:space="preserve">  </w:t>
-      </w:r>
-    </w:p>
-    <w:p>
-      <w:r>
-        <w:t xml:space="preserve">**6. Marketing and Engagement Strategies**  </w:t>
-      </w:r>
-    </w:p>
-    <w:p>
-      <w:r>
-        <w:t>**•</w:t>
-      </w:r>
-      <w:r>
-        <w:tab/>
-        <w:t xml:space="preserve">Action**:  </w:t>
-      </w:r>
-    </w:p>
-    <w:p>
-      <w:r>
-        <w:t>•</w:t>
-      </w:r>
-      <w:r>
-        <w:tab/>
-        <w:t xml:space="preserve">Highlight the app’s ability to track and improve activity and calorie burn in marketing campaigns.  </w:t>
-      </w:r>
-    </w:p>
-    <w:p>
-      <w:r>
-        <w:t>•</w:t>
-      </w:r>
-      <w:r>
-        <w:tab/>
-        <w:t xml:space="preserve">Share user success stories and testimonials to motivate community engagement.  </w:t>
-      </w:r>
-    </w:p>
-    <w:p>
-      <w:r>
-        <w:t>•</w:t>
-      </w:r>
-      <w:r>
-        <w:tab/>
-        <w:t xml:space="preserve">Consider partnerships or challenges that encourage users to be active during typically low-activity hours.  </w:t>
-      </w:r>
-    </w:p>
-    <w:p>
-      <w:r>
-        <w:t xml:space="preserve">  </w:t>
-      </w:r>
-    </w:p>
-    <w:p>
-      <w:r>
-        <w:t xml:space="preserve">  </w:t>
-      </w:r>
-    </w:p>
-    <w:p>
-      <w:r>
-        <w:t># **My Take**</w:t>
-      </w:r>
-    </w:p>
-    <w:p>
-      <w:r>
-        <w:t>### What I Learned from the Bellabeat Case Study</w:t>
-      </w:r>
-    </w:p>
-    <w:p>
-      <w:r>
-        <w:t xml:space="preserve">  </w:t>
-      </w:r>
-    </w:p>
-    <w:p>
-      <w:r>
-        <w:t xml:space="preserve">Working on the Bellabeat case study was a valuable experience that deepened both my technical and business analytics skills. Here’s what I learned:  </w:t>
-      </w:r>
-    </w:p>
-    <w:p/>
-    <w:p>
-      <w:r>
-        <w:t xml:space="preserve">**1. The Power of Structured Analysis**  </w:t>
-      </w:r>
-    </w:p>
-    <w:p>
-      <w:r>
-        <w:t xml:space="preserve">I experienced firsthand the importance of following a systematic data analysis process-Ask, Prepare, Process, Analyze, Share, and Act. This framework kept my work organized and ensured that every step, from defining business questions to delivering actionable recommendations, was purposeful and aligned with stakeholder needs.  </w:t>
-      </w:r>
-    </w:p>
-    <w:p/>
-    <w:p>
-      <w:r>
-        <w:t xml:space="preserve">**2. Data Cleaning is Critical**  </w:t>
-      </w:r>
-    </w:p>
-    <w:p>
-      <w:r>
-        <w:t xml:space="preserve">Real-world data is rarely perfect. I encountered issues like duplicates, missing values, inconsistent formats, and mismatched data types. Addressing these challenges taught me that thorough data cleaning is foundational for any reliable analysis and that attention to detail at this stage saves time and prevents errors later.  </w:t>
-      </w:r>
-    </w:p>
-    <w:p/>
-    <w:p>
-      <w:r>
-        <w:t xml:space="preserve">**3. Transforming Data into Insights**  </w:t>
-      </w:r>
-    </w:p>
-    <w:p>
-      <w:r>
-        <w:t xml:space="preserve">I learned how to merge and transform multiple datasets to create a unified view of user activity, sleep, and steps. Summarizing and visualizing this data-such as classifying users by activity level or </w:t>
-      </w:r>
-      <w:r>
-        <w:lastRenderedPageBreak/>
-        <w:t xml:space="preserve">analyzing hourly step patterns-showed me how raw numbers can be turned into business-relevant insights.  </w:t>
-      </w:r>
-    </w:p>
-    <w:p/>
-    <w:p>
-      <w:r>
         <w:t xml:space="preserve">**4. The Value of Visualization**  </w:t>
       </w:r>
     </w:p>

</xml_diff>